<commit_message>
updated resume with site links
</commit_message>
<xml_diff>
--- a/MC-resume.docx
+++ b/MC-resume.docx
@@ -51,6 +51,10 @@
         </w:r>
       </w:hyperlink>
       <w:r>
+        <w:rPr>
+          <w:rStyle w:val="Hyperlink"/>
+          <w:u w:val="none"/>
+        </w:rPr>
         <w:t xml:space="preserve"> | </w:t>
       </w:r>
       <w:hyperlink r:id="rId8" w:history="1">
@@ -58,9 +62,42 @@
           <w:rPr>
             <w:rStyle w:val="Hyperlink"/>
           </w:rPr>
+          <w:t>LinkedIn</w:t>
+        </w:r>
+      </w:hyperlink>
+      <w:r>
+        <w:t xml:space="preserve"> </w:t>
+      </w:r>
+      <w:r>
+        <w:t xml:space="preserve">| </w:t>
+      </w:r>
+      <w:hyperlink r:id="rId9" w:history="1">
+        <w:r>
+          <w:rPr>
+            <w:rStyle w:val="Hyperlink"/>
+          </w:rPr>
+          <w:t>GitHub</w:t>
+        </w:r>
+      </w:hyperlink>
+      <w:r>
+        <w:t xml:space="preserve"> </w:t>
+      </w:r>
+      <w:r>
+        <w:t xml:space="preserve">| </w:t>
+      </w:r>
+      <w:hyperlink r:id="rId10" w:history="1">
+        <w:r>
+          <w:rPr>
+            <w:rStyle w:val="Hyperlink"/>
+          </w:rPr>
           <w:t>Portfolio</w:t>
         </w:r>
       </w:hyperlink>
+      <w:r>
+        <w:t xml:space="preserve"> </w:t>
+      </w:r>
+      <w:bookmarkStart w:id="0" w:name="_GoBack"/>
+      <w:bookmarkEnd w:id="0"/>
     </w:p>
     <w:p>
       <w:pPr>
@@ -176,13 +213,7 @@
         <w:pStyle w:val="Heading2"/>
       </w:pPr>
       <w:r>
-        <w:t>FREELANCE WEB DEVELOPER</w:t>
-      </w:r>
-      <w:r>
-        <w:t> | </w:t>
-      </w:r>
-      <w:r>
-        <w:t>MAY 2017 - PRESENT</w:t>
+        <w:t>FREELANCE WEB DEVELOPER | MAY 2017 - PRESENT</w:t>
       </w:r>
     </w:p>
     <w:p>
@@ -221,10 +252,7 @@
         </w:numPr>
       </w:pPr>
       <w:r>
-        <w:t>Collaborate with other developers designing full stack web applications</w:t>
-      </w:r>
-      <w:r>
-        <w:t xml:space="preserve"> within project deadlines</w:t>
+        <w:t>Collaborate with other developers designing full stack web applications within project deadlines</w:t>
       </w:r>
     </w:p>
     <w:p>
@@ -300,8 +328,6 @@
       <w:r>
         <w:t>Collaborate with affiliated departments to resolve complex circumstances and introduce partner referrals based on client needs</w:t>
       </w:r>
-      <w:bookmarkStart w:id="0" w:name="_GoBack"/>
-      <w:bookmarkEnd w:id="0"/>
     </w:p>
     <w:p>
       <w:pPr>
@@ -323,10 +349,7 @@
         <w:ind w:left="360"/>
       </w:pPr>
       <w:r>
-        <w:t>OUTBOUND</w:t>
-      </w:r>
-      <w:r>
-        <w:t xml:space="preserve"> SALES SPECIALIST</w:t>
+        <w:t>OUTBOUND SALES SPECIALIST</w:t>
       </w:r>
     </w:p>
     <w:p>
@@ -662,7 +685,7 @@
       </w:r>
     </w:p>
     <w:sectPr>
-      <w:footerReference w:type="default" r:id="rId9"/>
+      <w:footerReference w:type="default" r:id="rId11"/>
       <w:pgSz w:w="12240" w:h="15840"/>
       <w:pgMar w:top="1008" w:right="1008" w:bottom="1152" w:left="1008" w:header="576" w:footer="576" w:gutter="0"/>
       <w:pgNumType w:start="1"/>
@@ -27502,7 +27525,7 @@
     <w:charset w:val="00"/>
     <w:family w:val="roman"/>
     <w:pitch w:val="variable"/>
-    <w:sig w:usb0="E00002FF" w:usb1="400004FF" w:usb2="00000000" w:usb3="00000000" w:csb0="0000019F" w:csb1="00000000"/>
+    <w:sig w:usb0="E00006FF" w:usb1="420024FF" w:usb2="02000000" w:usb3="00000000" w:csb0="0000019F" w:csb1="00000000"/>
   </w:font>
   <w:font w:name="Courier New">
     <w:panose1 w:val="02070309020205020404"/>
@@ -27553,14 +27576,14 @@
     <w:charset w:val="00"/>
     <w:family w:val="swiss"/>
     <w:pitch w:val="variable"/>
-    <w:sig w:usb0="E0002AFF" w:usb1="4000ACFF" w:usb2="00000001" w:usb3="00000000" w:csb0="000001FF" w:csb1="00000000"/>
+    <w:sig w:usb0="E0002EFF" w:usb1="C000247B" w:usb2="00000009" w:usb3="00000000" w:csb0="000001FF" w:csb1="00000000"/>
   </w:font>
   <w:font w:name="Calibri Light">
     <w:panose1 w:val="020F0302020204030204"/>
     <w:charset w:val="00"/>
     <w:family w:val="swiss"/>
     <w:pitch w:val="variable"/>
-    <w:sig w:usb0="A0002AEF" w:usb1="4000207B" w:usb2="00000000" w:usb3="00000000" w:csb0="000001FF" w:csb1="00000000"/>
+    <w:sig w:usb0="E0002AFF" w:usb1="C000247B" w:usb2="00000009" w:usb3="00000000" w:csb0="000001FF" w:csb1="00000000"/>
   </w:font>
 </w:fonts>
 </file>
@@ -27583,6 +27606,8 @@
     <w:rsidRoot w:val="00140419"/>
     <w:rsid w:val="00140419"/>
     <w:rsid w:val="00813C06"/>
+    <w:rsid w:val="008A26C1"/>
+    <w:rsid w:val="00D133DC"/>
   </w:rsids>
   <m:mathPr>
     <m:mathFont m:val="Cambria Math"/>

</xml_diff>